<commit_message>
page head and imageclick / scroll
</commit_message>
<xml_diff>
--- a/content/word/d1h1.docx
+++ b/content/word/d1h1.docx
@@ -709,6 +709,257 @@
       </w:pPr>
       <w:r>
         <w:rPr>
+          <w:rFonts w:ascii="Times New Roman" w:hAnsi="Times New Roman" w:cs="Times New Roman"/>
+          <w:sz w:val="24"/>
+          <w:szCs w:val="24"/>
+        </w:rPr>
+        <w:t xml:space="preserve">De </w:t>
+      </w:r>
+      <w:r>
+        <w:rPr>
+          <w:rFonts w:ascii="Times New Roman" w:hAnsi="Times New Roman" w:cs="Times New Roman"/>
+          <w:sz w:val="24"/>
+          <w:szCs w:val="24"/>
+        </w:rPr>
+        <w:t>zee</w:t>
+      </w:r>
+      <w:r>
+        <w:rPr>
+          <w:rFonts w:ascii="Times New Roman" w:hAnsi="Times New Roman" w:cs="Times New Roman"/>
+          <w:sz w:val="24"/>
+          <w:szCs w:val="24"/>
+        </w:rPr>
+        <w:t xml:space="preserve"> </w:t>
+      </w:r>
+      <w:r>
+        <w:rPr>
+          <w:rFonts w:ascii="Times New Roman" w:hAnsi="Times New Roman" w:cs="Times New Roman"/>
+          <w:sz w:val="24"/>
+          <w:szCs w:val="24"/>
+        </w:rPr>
+        <w:t xml:space="preserve">gold al sinds de </w:t>
+      </w:r>
+      <w:r>
+        <w:rPr>
+          <w:rFonts w:ascii="Times New Roman" w:hAnsi="Times New Roman" w:cs="Times New Roman"/>
+          <w:sz w:val="24"/>
+          <w:szCs w:val="24"/>
+        </w:rPr>
+        <w:t xml:space="preserve">oudheid </w:t>
+      </w:r>
+      <w:r>
+        <w:rPr>
+          <w:rFonts w:ascii="Times New Roman" w:hAnsi="Times New Roman" w:cs="Times New Roman"/>
+          <w:sz w:val="24"/>
+          <w:szCs w:val="24"/>
+        </w:rPr>
+        <w:t xml:space="preserve">als </w:t>
+      </w:r>
+      <w:r>
+        <w:rPr>
+          <w:rFonts w:ascii="Times New Roman" w:hAnsi="Times New Roman" w:cs="Times New Roman"/>
+          <w:sz w:val="24"/>
+          <w:szCs w:val="24"/>
+        </w:rPr>
+        <w:t>een</w:t>
+      </w:r>
+      <w:r>
+        <w:rPr>
+          <w:rFonts w:ascii="Times New Roman" w:hAnsi="Times New Roman" w:cs="Times New Roman"/>
+          <w:sz w:val="24"/>
+          <w:szCs w:val="24"/>
+        </w:rPr>
+        <w:t xml:space="preserve"> </w:t>
+      </w:r>
+      <w:r>
+        <w:rPr>
+          <w:rFonts w:ascii="Times New Roman" w:hAnsi="Times New Roman" w:cs="Times New Roman"/>
+          <w:sz w:val="24"/>
+          <w:szCs w:val="24"/>
+        </w:rPr>
+        <w:t>gevaarlijk terrein</w:t>
+      </w:r>
+      <w:r>
+        <w:rPr>
+          <w:rFonts w:ascii="Times New Roman" w:hAnsi="Times New Roman" w:cs="Times New Roman"/>
+          <w:sz w:val="24"/>
+          <w:szCs w:val="24"/>
+        </w:rPr>
+        <w:t xml:space="preserve">, </w:t>
+      </w:r>
+      <w:r>
+        <w:rPr>
+          <w:rFonts w:ascii="Times New Roman" w:hAnsi="Times New Roman" w:cs="Times New Roman"/>
+          <w:sz w:val="24"/>
+          <w:szCs w:val="24"/>
+        </w:rPr>
+        <w:t>niet,</w:t>
+      </w:r>
+      <w:r>
+        <w:rPr>
+          <w:rFonts w:ascii="Times New Roman" w:hAnsi="Times New Roman" w:cs="Times New Roman"/>
+          <w:sz w:val="24"/>
+          <w:szCs w:val="24"/>
+        </w:rPr>
+        <w:t xml:space="preserve"> </w:t>
+      </w:r>
+      <w:r>
+        <w:rPr>
+          <w:rFonts w:ascii="Times New Roman" w:hAnsi="Times New Roman" w:cs="Times New Roman"/>
+          <w:sz w:val="24"/>
+          <w:szCs w:val="24"/>
+        </w:rPr>
+        <w:t>zoals in latere eeuwen</w:t>
+      </w:r>
+      <w:r>
+        <w:rPr>
+          <w:rFonts w:ascii="Times New Roman" w:hAnsi="Times New Roman" w:cs="Times New Roman"/>
+          <w:sz w:val="24"/>
+          <w:szCs w:val="24"/>
+        </w:rPr>
+        <w:t>,</w:t>
+      </w:r>
+      <w:r>
+        <w:rPr>
+          <w:rFonts w:ascii="Times New Roman" w:hAnsi="Times New Roman" w:cs="Times New Roman"/>
+          <w:sz w:val="24"/>
+          <w:szCs w:val="24"/>
+        </w:rPr>
+        <w:t xml:space="preserve"> als </w:t>
+      </w:r>
+      <w:r>
+        <w:rPr>
+          <w:rFonts w:ascii="Times New Roman" w:hAnsi="Times New Roman" w:cs="Times New Roman"/>
+          <w:sz w:val="24"/>
+          <w:szCs w:val="24"/>
+        </w:rPr>
+        <w:t xml:space="preserve">een ruimte voor kansen en uitdagingen. Het was een non-ruimte, waarvan op </w:t>
+      </w:r>
+      <w:r>
+        <w:rPr>
+          <w:rFonts w:ascii="Times New Roman" w:hAnsi="Times New Roman" w:cs="Times New Roman"/>
+          <w:sz w:val="24"/>
+          <w:szCs w:val="24"/>
+        </w:rPr>
+        <w:t xml:space="preserve">middeleeuwse </w:t>
+      </w:r>
+      <w:r>
+        <w:rPr>
+          <w:rFonts w:ascii="Times New Roman" w:hAnsi="Times New Roman" w:cs="Times New Roman"/>
+          <w:sz w:val="24"/>
+          <w:szCs w:val="24"/>
+        </w:rPr>
+        <w:t>wereldkaarten hooguit de rand te zien was</w:t>
+      </w:r>
+      <w:r>
+        <w:rPr>
+          <w:rFonts w:ascii="Times New Roman" w:hAnsi="Times New Roman" w:cs="Times New Roman"/>
+          <w:sz w:val="24"/>
+          <w:szCs w:val="24"/>
+        </w:rPr>
+        <w:t>.</w:t>
+      </w:r>
+      <w:r>
+        <w:rPr>
+          <w:rFonts w:ascii="Times New Roman" w:hAnsi="Times New Roman" w:cs="Times New Roman"/>
+          <w:sz w:val="24"/>
+          <w:szCs w:val="24"/>
+        </w:rPr>
+        <w:t xml:space="preserve"> </w:t>
+      </w:r>
+      <w:r>
+        <w:rPr>
+          <w:rFonts w:ascii="Times New Roman" w:hAnsi="Times New Roman" w:cs="Times New Roman"/>
+          <w:sz w:val="24"/>
+          <w:szCs w:val="24"/>
+        </w:rPr>
+        <w:t>Die rand vormde</w:t>
+      </w:r>
+      <w:r>
+        <w:rPr>
+          <w:rFonts w:ascii="Times New Roman" w:hAnsi="Times New Roman" w:cs="Times New Roman"/>
+          <w:sz w:val="24"/>
+          <w:szCs w:val="24"/>
+        </w:rPr>
+        <w:t xml:space="preserve"> de grens tussen de geordende wereld van het land en </w:t>
+      </w:r>
+      <w:r>
+        <w:rPr>
+          <w:rFonts w:ascii="Times New Roman" w:hAnsi="Times New Roman" w:cs="Times New Roman"/>
+          <w:sz w:val="24"/>
+          <w:szCs w:val="24"/>
+        </w:rPr>
+        <w:t xml:space="preserve">de chaos van een </w:t>
+      </w:r>
+      <w:r>
+        <w:rPr>
+          <w:rFonts w:ascii="Times New Roman" w:hAnsi="Times New Roman" w:cs="Times New Roman"/>
+          <w:sz w:val="24"/>
+          <w:szCs w:val="24"/>
+        </w:rPr>
+        <w:t>onbekende</w:t>
+      </w:r>
+      <w:r>
+        <w:rPr>
+          <w:rFonts w:ascii="Times New Roman" w:hAnsi="Times New Roman" w:cs="Times New Roman"/>
+          <w:sz w:val="24"/>
+          <w:szCs w:val="24"/>
+        </w:rPr>
+        <w:t xml:space="preserve"> </w:t>
+      </w:r>
+      <w:r>
+        <w:rPr>
+          <w:rFonts w:ascii="Times New Roman" w:hAnsi="Times New Roman" w:cs="Times New Roman"/>
+          <w:sz w:val="24"/>
+          <w:szCs w:val="24"/>
+        </w:rPr>
+        <w:t xml:space="preserve">natte hel. De angst </w:t>
+      </w:r>
+      <w:r>
+        <w:rPr>
+          <w:rFonts w:ascii="Times New Roman" w:hAnsi="Times New Roman" w:cs="Times New Roman"/>
+          <w:sz w:val="24"/>
+          <w:szCs w:val="24"/>
+        </w:rPr>
+        <w:t>voor het ongeordende be</w:t>
+      </w:r>
+      <w:r>
+        <w:rPr>
+          <w:rFonts w:ascii="Times New Roman" w:hAnsi="Times New Roman" w:cs="Times New Roman"/>
+          <w:sz w:val="24"/>
+          <w:szCs w:val="24"/>
+        </w:rPr>
+        <w:t>trof ook andere woestenijen, zoals heidevelden of ontoegankelijke berggebieden, ook ruimten die de mens beter kon vermijden. De zee, in het bijzonder de oceaan, was de woonplaats van monsters, die de mens vijandig gezind waren.</w:t>
+      </w:r>
+      <w:r>
+        <w:rPr>
+          <w:rStyle w:val="Eindnootmarkering"/>
+          <w:rFonts w:ascii="Times New Roman" w:hAnsi="Times New Roman" w:cs="Times New Roman"/>
+          <w:sz w:val="24"/>
+          <w:szCs w:val="24"/>
+        </w:rPr>
+        <w:endnoteReference w:id="2"/>
+      </w:r>
+      <w:r>
+        <w:rPr>
+          <w:rFonts w:ascii="Times New Roman" w:hAnsi="Times New Roman" w:cs="Times New Roman"/>
+          <w:sz w:val="24"/>
+          <w:szCs w:val="24"/>
+        </w:rPr>
+        <w:t xml:space="preserve"> </w:t>
+      </w:r>
+    </w:p>
+    <w:p>
+      <w:pPr>
+        <w:contextualSpacing/>
+        <w:rPr>
+          <w:rFonts w:ascii="Times New Roman" w:hAnsi="Times New Roman" w:cs="Times New Roman"/>
+          <w:sz w:val="24"/>
+          <w:szCs w:val="24"/>
+        </w:rPr>
+      </w:pPr>
+      <w:r>
+        <w:rPr>
           <w:rFonts w:ascii="Calibri" w:eastAsia="Times New Roman" w:hAnsi="Calibri"/>
           <w:color w:val="000000"/>
         </w:rPr>
@@ -841,15 +1092,23 @@
           <w:sz w:val="24"/>
           <w:szCs w:val="24"/>
         </w:rPr>
-        <w:t xml:space="preserve">De </w:t>
-      </w:r>
-      <w:r>
-        <w:rPr>
-          <w:rFonts w:ascii="Times New Roman" w:hAnsi="Times New Roman" w:cs="Times New Roman"/>
-          <w:sz w:val="24"/>
-          <w:szCs w:val="24"/>
-        </w:rPr>
-        <w:t>zee</w:t>
+        <w:t xml:space="preserve">Al in de </w:t>
+      </w:r>
+      <w:r>
+        <w:rPr>
+          <w:rFonts w:ascii="Times New Roman" w:hAnsi="Times New Roman" w:cs="Times New Roman"/>
+          <w:sz w:val="24"/>
+          <w:szCs w:val="24"/>
+        </w:rPr>
+        <w:t xml:space="preserve">Bijbel </w:t>
+      </w:r>
+      <w:r>
+        <w:rPr>
+          <w:rFonts w:ascii="Times New Roman" w:hAnsi="Times New Roman" w:cs="Times New Roman"/>
+          <w:sz w:val="24"/>
+          <w:szCs w:val="24"/>
+        </w:rPr>
+        <w:t>is de zee een terrein waar zich rampen afspelen, zoals de Zondvloed, het verhaal van Jonas die overboord wordt geworpen en vervolgens opgeslokt door een zeemonster, of de zeereis van Paulus, die eindigt in schipbreuk.</w:t>
       </w:r>
       <w:r>
         <w:rPr>
@@ -865,31 +1124,130 @@
           <w:sz w:val="24"/>
           <w:szCs w:val="24"/>
         </w:rPr>
-        <w:t xml:space="preserve">gold al sinds de </w:t>
-      </w:r>
-      <w:r>
-        <w:rPr>
-          <w:rFonts w:ascii="Times New Roman" w:hAnsi="Times New Roman" w:cs="Times New Roman"/>
-          <w:sz w:val="24"/>
-          <w:szCs w:val="24"/>
-        </w:rPr>
-        <w:t xml:space="preserve">oudheid </w:t>
-      </w:r>
-      <w:r>
-        <w:rPr>
-          <w:rFonts w:ascii="Times New Roman" w:hAnsi="Times New Roman" w:cs="Times New Roman"/>
-          <w:sz w:val="24"/>
-          <w:szCs w:val="24"/>
-        </w:rPr>
-        <w:t xml:space="preserve">als </w:t>
-      </w:r>
-      <w:r>
-        <w:rPr>
-          <w:rFonts w:ascii="Times New Roman" w:hAnsi="Times New Roman" w:cs="Times New Roman"/>
-          <w:sz w:val="24"/>
-          <w:szCs w:val="24"/>
-        </w:rPr>
-        <w:t>een</w:t>
+        <w:t xml:space="preserve">De beschrijving in het apocriefe Bijbelboek Jezus </w:t>
+      </w:r>
+      <w:proofErr w:type="spellStart"/>
+      <w:r>
+        <w:rPr>
+          <w:rFonts w:ascii="Times New Roman" w:hAnsi="Times New Roman" w:cs="Times New Roman"/>
+          <w:sz w:val="24"/>
+          <w:szCs w:val="24"/>
+        </w:rPr>
+        <w:t>Sirach</w:t>
+      </w:r>
+      <w:proofErr w:type="spellEnd"/>
+      <w:r>
+        <w:rPr>
+          <w:rFonts w:ascii="Times New Roman" w:hAnsi="Times New Roman" w:cs="Times New Roman"/>
+          <w:sz w:val="24"/>
+          <w:szCs w:val="24"/>
+        </w:rPr>
+        <w:t xml:space="preserve"> zullen veel mensen instemmend hebben aangehoord: </w:t>
+      </w:r>
+      <w:r>
+        <w:rPr>
+          <w:rFonts w:ascii="Times New Roman" w:hAnsi="Times New Roman" w:cs="Times New Roman"/>
+          <w:sz w:val="24"/>
+          <w:szCs w:val="24"/>
+        </w:rPr>
+        <w:t>‘</w:t>
+      </w:r>
+      <w:r>
+        <w:rPr>
+          <w:rFonts w:ascii="Times New Roman" w:hAnsi="Times New Roman" w:cs="Times New Roman"/>
+          <w:sz w:val="24"/>
+          <w:szCs w:val="24"/>
+        </w:rPr>
+        <w:t>Die de zee bevaren vertellen het gevaar daarvan, en wij zijn verwonderd als wij het met onze oren horen. Want daar zijn ongelofelijke en wonderlijke werken; verscheidenheid van alle gedierten en onderscheid der walvissen</w:t>
+      </w:r>
+      <w:r>
+        <w:rPr>
+          <w:rFonts w:ascii="Times New Roman" w:hAnsi="Times New Roman" w:cs="Times New Roman"/>
+          <w:sz w:val="24"/>
+          <w:szCs w:val="24"/>
+        </w:rPr>
+        <w:t>’</w:t>
+      </w:r>
+      <w:r>
+        <w:rPr>
+          <w:rFonts w:ascii="Times New Roman" w:hAnsi="Times New Roman" w:cs="Times New Roman"/>
+          <w:i/>
+          <w:sz w:val="24"/>
+          <w:szCs w:val="24"/>
+        </w:rPr>
+        <w:t>.</w:t>
+      </w:r>
+      <w:r>
+        <w:rPr>
+          <w:rStyle w:val="Eindnootmarkering"/>
+          <w:rFonts w:ascii="Times New Roman" w:hAnsi="Times New Roman" w:cs="Times New Roman"/>
+          <w:sz w:val="24"/>
+          <w:szCs w:val="24"/>
+        </w:rPr>
+        <w:endnoteReference w:id="3"/>
+      </w:r>
+      <w:r>
+        <w:rPr>
+          <w:rFonts w:ascii="Times New Roman" w:hAnsi="Times New Roman" w:cs="Times New Roman"/>
+          <w:sz w:val="24"/>
+          <w:szCs w:val="24"/>
+        </w:rPr>
+        <w:t xml:space="preserve"> In verhalen en op kaarten zijn die monsters ook letterlijk beschreven en afgebeeld. Zelfs de Scheveningse visafslager en tekenaar Adriaen Coenen laat in zijn </w:t>
+      </w:r>
+      <w:proofErr w:type="spellStart"/>
+      <w:r>
+        <w:rPr>
+          <w:rFonts w:ascii="Times New Roman" w:hAnsi="Times New Roman" w:cs="Times New Roman"/>
+          <w:i/>
+          <w:sz w:val="24"/>
+          <w:szCs w:val="24"/>
+        </w:rPr>
+        <w:t>Visboe</w:t>
+      </w:r>
+      <w:r>
+        <w:rPr>
+          <w:rFonts w:ascii="Times New Roman" w:hAnsi="Times New Roman" w:cs="Times New Roman"/>
+          <w:i/>
+          <w:sz w:val="24"/>
+          <w:szCs w:val="24"/>
+        </w:rPr>
+        <w:t>k</w:t>
+      </w:r>
+      <w:proofErr w:type="spellEnd"/>
+      <w:r>
+        <w:rPr>
+          <w:rFonts w:ascii="Times New Roman" w:hAnsi="Times New Roman" w:cs="Times New Roman"/>
+          <w:sz w:val="24"/>
+          <w:szCs w:val="24"/>
+        </w:rPr>
+        <w:t xml:space="preserve">, dat hij omstreeks 1580 maakte, allerlei merkwaardige </w:t>
+      </w:r>
+      <w:proofErr w:type="spellStart"/>
+      <w:r>
+        <w:rPr>
+          <w:rFonts w:ascii="Times New Roman" w:hAnsi="Times New Roman" w:cs="Times New Roman"/>
+          <w:sz w:val="24"/>
+          <w:szCs w:val="24"/>
+        </w:rPr>
+        <w:t>zeegedrochten</w:t>
+      </w:r>
+      <w:proofErr w:type="spellEnd"/>
+      <w:r>
+        <w:rPr>
+          <w:rFonts w:ascii="Times New Roman" w:hAnsi="Times New Roman" w:cs="Times New Roman"/>
+          <w:sz w:val="24"/>
+          <w:szCs w:val="24"/>
+        </w:rPr>
+        <w:t xml:space="preserve"> zien. Zijn boek is een opvallende mengeling van bijgeloof en modern empirisch onderzoek naar de zee en alles wat daarin leeft.</w:t>
+      </w:r>
+      <w:r>
+        <w:rPr>
+          <w:rStyle w:val="Eindnootmarkering"/>
+          <w:rFonts w:ascii="Times New Roman" w:hAnsi="Times New Roman" w:cs="Times New Roman"/>
+          <w:sz w:val="24"/>
+          <w:szCs w:val="24"/>
+        </w:rPr>
+        <w:endnoteReference w:id="4"/>
       </w:r>
       <w:r>
         <w:rPr>
@@ -905,339 +1263,7 @@
           <w:sz w:val="24"/>
           <w:szCs w:val="24"/>
         </w:rPr>
-        <w:t>gevaarlijk terrein</w:t>
-      </w:r>
-      <w:r>
-        <w:rPr>
-          <w:rFonts w:ascii="Times New Roman" w:hAnsi="Times New Roman" w:cs="Times New Roman"/>
-          <w:sz w:val="24"/>
-          <w:szCs w:val="24"/>
-        </w:rPr>
-        <w:t xml:space="preserve">, </w:t>
-      </w:r>
-      <w:r>
-        <w:rPr>
-          <w:rFonts w:ascii="Times New Roman" w:hAnsi="Times New Roman" w:cs="Times New Roman"/>
-          <w:sz w:val="24"/>
-          <w:szCs w:val="24"/>
-        </w:rPr>
-        <w:t>niet,</w:t>
-      </w:r>
-      <w:r>
-        <w:rPr>
-          <w:rFonts w:ascii="Times New Roman" w:hAnsi="Times New Roman" w:cs="Times New Roman"/>
-          <w:sz w:val="24"/>
-          <w:szCs w:val="24"/>
-        </w:rPr>
-        <w:t xml:space="preserve"> </w:t>
-      </w:r>
-      <w:r>
-        <w:rPr>
-          <w:rFonts w:ascii="Times New Roman" w:hAnsi="Times New Roman" w:cs="Times New Roman"/>
-          <w:sz w:val="24"/>
-          <w:szCs w:val="24"/>
-        </w:rPr>
-        <w:t>zoals in latere eeuwen</w:t>
-      </w:r>
-      <w:r>
-        <w:rPr>
-          <w:rFonts w:ascii="Times New Roman" w:hAnsi="Times New Roman" w:cs="Times New Roman"/>
-          <w:sz w:val="24"/>
-          <w:szCs w:val="24"/>
-        </w:rPr>
-        <w:t>,</w:t>
-      </w:r>
-      <w:r>
-        <w:rPr>
-          <w:rFonts w:ascii="Times New Roman" w:hAnsi="Times New Roman" w:cs="Times New Roman"/>
-          <w:sz w:val="24"/>
-          <w:szCs w:val="24"/>
-        </w:rPr>
-        <w:t xml:space="preserve"> als </w:t>
-      </w:r>
-      <w:r>
-        <w:rPr>
-          <w:rFonts w:ascii="Times New Roman" w:hAnsi="Times New Roman" w:cs="Times New Roman"/>
-          <w:sz w:val="24"/>
-          <w:szCs w:val="24"/>
-        </w:rPr>
-        <w:t xml:space="preserve">een ruimte voor kansen en uitdagingen. Het was een non-ruimte, waarvan op </w:t>
-      </w:r>
-      <w:r>
-        <w:rPr>
-          <w:rFonts w:ascii="Times New Roman" w:hAnsi="Times New Roman" w:cs="Times New Roman"/>
-          <w:sz w:val="24"/>
-          <w:szCs w:val="24"/>
-        </w:rPr>
-        <w:t xml:space="preserve">middeleeuwse </w:t>
-      </w:r>
-      <w:r>
-        <w:rPr>
-          <w:rFonts w:ascii="Times New Roman" w:hAnsi="Times New Roman" w:cs="Times New Roman"/>
-          <w:sz w:val="24"/>
-          <w:szCs w:val="24"/>
-        </w:rPr>
-        <w:t>wereldkaarten hooguit de rand te zien was</w:t>
-      </w:r>
-      <w:r>
-        <w:rPr>
-          <w:rFonts w:ascii="Times New Roman" w:hAnsi="Times New Roman" w:cs="Times New Roman"/>
-          <w:sz w:val="24"/>
-          <w:szCs w:val="24"/>
-        </w:rPr>
-        <w:t>.</w:t>
-      </w:r>
-      <w:r>
-        <w:rPr>
-          <w:rFonts w:ascii="Times New Roman" w:hAnsi="Times New Roman" w:cs="Times New Roman"/>
-          <w:sz w:val="24"/>
-          <w:szCs w:val="24"/>
-        </w:rPr>
-        <w:t xml:space="preserve"> </w:t>
-      </w:r>
-      <w:r>
-        <w:rPr>
-          <w:rFonts w:ascii="Times New Roman" w:hAnsi="Times New Roman" w:cs="Times New Roman"/>
-          <w:sz w:val="24"/>
-          <w:szCs w:val="24"/>
-        </w:rPr>
-        <w:t>Die rand vormde</w:t>
-      </w:r>
-      <w:r>
-        <w:rPr>
-          <w:rFonts w:ascii="Times New Roman" w:hAnsi="Times New Roman" w:cs="Times New Roman"/>
-          <w:sz w:val="24"/>
-          <w:szCs w:val="24"/>
-        </w:rPr>
-        <w:t xml:space="preserve"> de grens tussen de geordende wereld van het land en </w:t>
-      </w:r>
-      <w:r>
-        <w:rPr>
-          <w:rFonts w:ascii="Times New Roman" w:hAnsi="Times New Roman" w:cs="Times New Roman"/>
-          <w:sz w:val="24"/>
-          <w:szCs w:val="24"/>
-        </w:rPr>
-        <w:t xml:space="preserve">de chaos van een </w:t>
-      </w:r>
-      <w:r>
-        <w:rPr>
-          <w:rFonts w:ascii="Times New Roman" w:hAnsi="Times New Roman" w:cs="Times New Roman"/>
-          <w:sz w:val="24"/>
-          <w:szCs w:val="24"/>
-        </w:rPr>
-        <w:t>onbekende</w:t>
-      </w:r>
-      <w:r>
-        <w:rPr>
-          <w:rFonts w:ascii="Times New Roman" w:hAnsi="Times New Roman" w:cs="Times New Roman"/>
-          <w:sz w:val="24"/>
-          <w:szCs w:val="24"/>
-        </w:rPr>
-        <w:t xml:space="preserve"> </w:t>
-      </w:r>
-      <w:r>
-        <w:rPr>
-          <w:rFonts w:ascii="Times New Roman" w:hAnsi="Times New Roman" w:cs="Times New Roman"/>
-          <w:sz w:val="24"/>
-          <w:szCs w:val="24"/>
-        </w:rPr>
-        <w:t xml:space="preserve">natte hel. De angst </w:t>
-      </w:r>
-      <w:r>
-        <w:rPr>
-          <w:rFonts w:ascii="Times New Roman" w:hAnsi="Times New Roman" w:cs="Times New Roman"/>
-          <w:sz w:val="24"/>
-          <w:szCs w:val="24"/>
-        </w:rPr>
-        <w:t>voor het ongeordende be</w:t>
-      </w:r>
-      <w:r>
-        <w:rPr>
-          <w:rFonts w:ascii="Times New Roman" w:hAnsi="Times New Roman" w:cs="Times New Roman"/>
-          <w:sz w:val="24"/>
-          <w:szCs w:val="24"/>
-        </w:rPr>
-        <w:t>trof ook andere woestenijen, zoals heidevelden of ontoegankelijke berggebieden, ook ruimten die de mens beter kon vermijden. De zee, in het bijzonder de oceaan, was de woonplaats van monsters, die de mens vijandig gezind waren.</w:t>
-      </w:r>
-      <w:r>
-        <w:rPr>
-          <w:rStyle w:val="Eindnootmarkering"/>
-          <w:rFonts w:ascii="Times New Roman" w:hAnsi="Times New Roman" w:cs="Times New Roman"/>
-          <w:sz w:val="24"/>
-          <w:szCs w:val="24"/>
-        </w:rPr>
-        <w:endnoteReference w:id="2"/>
-      </w:r>
-      <w:r>
-        <w:rPr>
-          <w:rFonts w:ascii="Times New Roman" w:hAnsi="Times New Roman" w:cs="Times New Roman"/>
-          <w:sz w:val="24"/>
-          <w:szCs w:val="24"/>
-        </w:rPr>
-        <w:t xml:space="preserve"> Al in de </w:t>
-      </w:r>
-      <w:r>
-        <w:rPr>
-          <w:rFonts w:ascii="Times New Roman" w:hAnsi="Times New Roman" w:cs="Times New Roman"/>
-          <w:sz w:val="24"/>
-          <w:szCs w:val="24"/>
-        </w:rPr>
-        <w:t xml:space="preserve">Bijbel </w:t>
-      </w:r>
-      <w:r>
-        <w:rPr>
-          <w:rFonts w:ascii="Times New Roman" w:hAnsi="Times New Roman" w:cs="Times New Roman"/>
-          <w:sz w:val="24"/>
-          <w:szCs w:val="24"/>
-        </w:rPr>
-        <w:t>is de zee een terrein waar zich rampen afspelen, zoals de Zondvloed, het verhaal van Jonas die overboord wordt geworpen en vervolgens opgeslokt door een zeemonster, of de zeereis van Paulus, die eindigt in schipbreuk.</w:t>
-      </w:r>
-      <w:r>
-        <w:rPr>
-          <w:rFonts w:ascii="Times New Roman" w:hAnsi="Times New Roman" w:cs="Times New Roman"/>
-          <w:sz w:val="24"/>
-          <w:szCs w:val="24"/>
-        </w:rPr>
-        <w:t xml:space="preserve"> </w:t>
-      </w:r>
-      <w:r>
-        <w:rPr>
-          <w:rFonts w:ascii="Times New Roman" w:hAnsi="Times New Roman" w:cs="Times New Roman"/>
-          <w:sz w:val="24"/>
-          <w:szCs w:val="24"/>
-        </w:rPr>
-        <w:t xml:space="preserve">De beschrijving in het apocriefe Bijbelboek Jezus </w:t>
-      </w:r>
-      <w:proofErr w:type="spellStart"/>
-      <w:r>
-        <w:rPr>
-          <w:rFonts w:ascii="Times New Roman" w:hAnsi="Times New Roman" w:cs="Times New Roman"/>
-          <w:sz w:val="24"/>
-          <w:szCs w:val="24"/>
-        </w:rPr>
-        <w:t>Sirach</w:t>
-      </w:r>
-      <w:proofErr w:type="spellEnd"/>
-      <w:r>
-        <w:rPr>
-          <w:rFonts w:ascii="Times New Roman" w:hAnsi="Times New Roman" w:cs="Times New Roman"/>
-          <w:sz w:val="24"/>
-          <w:szCs w:val="24"/>
-        </w:rPr>
-        <w:t xml:space="preserve"> zullen veel mensen instemmend hebben aangehoord: </w:t>
-      </w:r>
-      <w:r>
-        <w:rPr>
-          <w:rFonts w:ascii="Times New Roman" w:hAnsi="Times New Roman" w:cs="Times New Roman"/>
-          <w:sz w:val="24"/>
-          <w:szCs w:val="24"/>
-        </w:rPr>
-        <w:t>‘</w:t>
-      </w:r>
-      <w:r>
-        <w:rPr>
-          <w:rFonts w:ascii="Times New Roman" w:hAnsi="Times New Roman" w:cs="Times New Roman"/>
-          <w:sz w:val="24"/>
-          <w:szCs w:val="24"/>
-        </w:rPr>
-        <w:t>Die de zee bevaren vertellen het gevaar daarvan, en wij zijn verwonderd als wij het met onze oren horen. Want daar zijn ongelofelijke en wonderlijke werken; verscheidenheid van alle gedierten en onderscheid der walvissen</w:t>
-      </w:r>
-      <w:r>
-        <w:rPr>
-          <w:rFonts w:ascii="Times New Roman" w:hAnsi="Times New Roman" w:cs="Times New Roman"/>
-          <w:sz w:val="24"/>
-          <w:szCs w:val="24"/>
-        </w:rPr>
-        <w:t>’</w:t>
-      </w:r>
-      <w:r>
-        <w:rPr>
-          <w:rFonts w:ascii="Times New Roman" w:hAnsi="Times New Roman" w:cs="Times New Roman"/>
-          <w:i/>
-          <w:sz w:val="24"/>
-          <w:szCs w:val="24"/>
-        </w:rPr>
-        <w:t>.</w:t>
-      </w:r>
-      <w:r>
-        <w:rPr>
-          <w:rStyle w:val="Eindnootmarkering"/>
-          <w:rFonts w:ascii="Times New Roman" w:hAnsi="Times New Roman" w:cs="Times New Roman"/>
-          <w:sz w:val="24"/>
-          <w:szCs w:val="24"/>
-        </w:rPr>
-        <w:endnoteReference w:id="3"/>
-      </w:r>
-      <w:r>
-        <w:rPr>
-          <w:rFonts w:ascii="Times New Roman" w:hAnsi="Times New Roman" w:cs="Times New Roman"/>
-          <w:sz w:val="24"/>
-          <w:szCs w:val="24"/>
-        </w:rPr>
-        <w:t xml:space="preserve"> In verhalen en op kaarten zijn die monsters ook letterlijk beschreven en afgebeeld. Zelfs de Scheveningse visafslager en tekenaar Adriaen Coenen laat in zijn </w:t>
-      </w:r>
-      <w:proofErr w:type="spellStart"/>
-      <w:r>
-        <w:rPr>
-          <w:rFonts w:ascii="Times New Roman" w:hAnsi="Times New Roman" w:cs="Times New Roman"/>
-          <w:i/>
-          <w:sz w:val="24"/>
-          <w:szCs w:val="24"/>
-        </w:rPr>
-        <w:t>Visboe</w:t>
-      </w:r>
-      <w:r>
-        <w:rPr>
-          <w:rFonts w:ascii="Times New Roman" w:hAnsi="Times New Roman" w:cs="Times New Roman"/>
-          <w:i/>
-          <w:sz w:val="24"/>
-          <w:szCs w:val="24"/>
-        </w:rPr>
-        <w:t>k</w:t>
-      </w:r>
-      <w:proofErr w:type="spellEnd"/>
-      <w:r>
-        <w:rPr>
-          <w:rFonts w:ascii="Times New Roman" w:hAnsi="Times New Roman" w:cs="Times New Roman"/>
-          <w:sz w:val="24"/>
-          <w:szCs w:val="24"/>
-        </w:rPr>
-        <w:t xml:space="preserve">, dat hij omstreeks 1580 maakte, allerlei merkwaardige </w:t>
-      </w:r>
-      <w:proofErr w:type="spellStart"/>
-      <w:r>
-        <w:rPr>
-          <w:rFonts w:ascii="Times New Roman" w:hAnsi="Times New Roman" w:cs="Times New Roman"/>
-          <w:sz w:val="24"/>
-          <w:szCs w:val="24"/>
-        </w:rPr>
-        <w:t>zeegedrochten</w:t>
-      </w:r>
-      <w:proofErr w:type="spellEnd"/>
-      <w:r>
-        <w:rPr>
-          <w:rFonts w:ascii="Times New Roman" w:hAnsi="Times New Roman" w:cs="Times New Roman"/>
-          <w:sz w:val="24"/>
-          <w:szCs w:val="24"/>
-        </w:rPr>
-        <w:t xml:space="preserve"> zien. Zijn boek is een opvallende mengeling van bijgeloof en modern empirisch onderzoek naar de zee en alles wat daarin leeft.</w:t>
-      </w:r>
-      <w:r>
-        <w:rPr>
-          <w:rStyle w:val="Eindnootmarkering"/>
-          <w:rFonts w:ascii="Times New Roman" w:hAnsi="Times New Roman" w:cs="Times New Roman"/>
-          <w:sz w:val="24"/>
-          <w:szCs w:val="24"/>
-        </w:rPr>
-        <w:endnoteReference w:id="4"/>
-      </w:r>
-      <w:r>
-        <w:rPr>
-          <w:rFonts w:ascii="Times New Roman" w:hAnsi="Times New Roman" w:cs="Times New Roman"/>
-          <w:sz w:val="24"/>
-          <w:szCs w:val="24"/>
-        </w:rPr>
-        <w:t xml:space="preserve"> Coenen was niet de enige, nog tot in de zeventiende eeuw zijn de oceanen op </w:t>
+        <w:t xml:space="preserve">Coenen was niet de enige, nog tot </w:t>
       </w:r>
       <w:r>
         <w:rPr>
@@ -1246,7 +1272,7 @@
           <w:szCs w:val="24"/>
         </w:rPr>
         <w:lastRenderedPageBreak/>
-        <w:t xml:space="preserve">zeekaarten bevolkt met geschubde griezels, wat de tochten van </w:t>
+        <w:t xml:space="preserve">in de zeventiende eeuw zijn de oceanen op zeekaarten bevolkt met geschubde griezels, wat de tochten van </w:t>
       </w:r>
       <w:proofErr w:type="spellStart"/>
       <w:r>
@@ -5391,6 +5417,7 @@
         <w:rPr>
           <w:rFonts w:ascii="Calibri" w:eastAsia="Times New Roman" w:hAnsi="Calibri"/>
           <w:color w:val="000000"/>
+          <w:lang w:val="de-DE"/>
         </w:rPr>
         <w:t>@/q@</w:t>
       </w:r>
@@ -6640,6 +6667,107 @@
           <w:szCs w:val="24"/>
         </w:rPr>
       </w:pPr>
+      <w:bookmarkStart w:id="0" w:name="_GoBack"/>
+      <w:bookmarkEnd w:id="0"/>
+      <w:r>
+        <w:rPr>
+          <w:rFonts w:ascii="Times New Roman" w:hAnsi="Times New Roman" w:cs="Times New Roman"/>
+          <w:sz w:val="24"/>
+          <w:szCs w:val="24"/>
+        </w:rPr>
+        <w:t xml:space="preserve">Bij al die varende dwazen mag niet worden vergeten dat schepen en scheepvaart ook een onderwerp van trots konden zijn. Handel </w:t>
+      </w:r>
+      <w:r>
+        <w:rPr>
+          <w:rFonts w:ascii="Times New Roman" w:hAnsi="Times New Roman" w:cs="Times New Roman"/>
+          <w:sz w:val="24"/>
+          <w:szCs w:val="24"/>
+        </w:rPr>
+        <w:t xml:space="preserve">over zee </w:t>
+      </w:r>
+      <w:r>
+        <w:rPr>
+          <w:rFonts w:ascii="Times New Roman" w:hAnsi="Times New Roman" w:cs="Times New Roman"/>
+          <w:sz w:val="24"/>
+          <w:szCs w:val="24"/>
+        </w:rPr>
+        <w:t xml:space="preserve">en visvangst brachten immers welvaart en ondanks de gevaren die de zee opleverde, was er </w:t>
+      </w:r>
+      <w:r>
+        <w:rPr>
+          <w:rFonts w:ascii="Times New Roman" w:hAnsi="Times New Roman" w:cs="Times New Roman"/>
+          <w:sz w:val="24"/>
+          <w:szCs w:val="24"/>
+        </w:rPr>
+        <w:t xml:space="preserve">op veel plaatsen </w:t>
+      </w:r>
+      <w:r>
+        <w:rPr>
+          <w:rFonts w:ascii="Times New Roman" w:hAnsi="Times New Roman" w:cs="Times New Roman"/>
+          <w:sz w:val="24"/>
+          <w:szCs w:val="24"/>
+        </w:rPr>
+        <w:t xml:space="preserve">ook een nauwe verbondenheid met dit element. </w:t>
+      </w:r>
+      <w:r>
+        <w:rPr>
+          <w:rFonts w:ascii="Times New Roman" w:hAnsi="Times New Roman" w:cs="Times New Roman"/>
+          <w:sz w:val="24"/>
+          <w:szCs w:val="24"/>
+        </w:rPr>
+        <w:t>Dat is bijvoorbeeld te zien</w:t>
+      </w:r>
+      <w:r>
+        <w:rPr>
+          <w:rFonts w:ascii="Times New Roman" w:hAnsi="Times New Roman" w:cs="Times New Roman"/>
+          <w:sz w:val="24"/>
+          <w:szCs w:val="24"/>
+        </w:rPr>
+        <w:t xml:space="preserve"> op munten en stadszegels. Niet alleen op munten van Engelse koningen, maar ook op die van de Bourgondische heersers in de Nederlanden</w:t>
+      </w:r>
+      <w:r>
+        <w:rPr>
+          <w:rFonts w:ascii="Times New Roman" w:hAnsi="Times New Roman" w:cs="Times New Roman"/>
+          <w:sz w:val="24"/>
+          <w:szCs w:val="24"/>
+        </w:rPr>
+        <w:t xml:space="preserve"> aan het einde van de middeleeuwen</w:t>
+      </w:r>
+      <w:r>
+        <w:rPr>
+          <w:rFonts w:ascii="Times New Roman" w:hAnsi="Times New Roman" w:cs="Times New Roman"/>
+          <w:sz w:val="24"/>
+          <w:szCs w:val="24"/>
+        </w:rPr>
+        <w:t>, zoals Philips de Stoute en Philips de Schone, zijn schepen afgebeeld.</w:t>
+      </w:r>
+      <w:r>
+        <w:rPr>
+          <w:rStyle w:val="Eindnootmarkering"/>
+          <w:rFonts w:ascii="Times New Roman" w:hAnsi="Times New Roman" w:cs="Times New Roman"/>
+          <w:sz w:val="24"/>
+          <w:szCs w:val="24"/>
+        </w:rPr>
+        <w:endnoteReference w:id="26"/>
+      </w:r>
+      <w:r>
+        <w:rPr>
+          <w:rFonts w:ascii="Times New Roman" w:hAnsi="Times New Roman" w:cs="Times New Roman"/>
+          <w:sz w:val="24"/>
+          <w:szCs w:val="24"/>
+        </w:rPr>
+        <w:t xml:space="preserve"> </w:t>
+      </w:r>
+    </w:p>
+    <w:p>
+      <w:pPr>
+        <w:contextualSpacing/>
+        <w:rPr>
+          <w:rFonts w:ascii="Times New Roman" w:hAnsi="Times New Roman" w:cs="Times New Roman"/>
+          <w:sz w:val="24"/>
+          <w:szCs w:val="24"/>
+        </w:rPr>
+      </w:pPr>
       <w:r>
         <w:rPr>
           <w:rFonts w:ascii="Calibri" w:eastAsia="Times New Roman" w:hAnsi="Calibri"/>
@@ -6854,71 +6982,49 @@
           <w:sz w:val="24"/>
           <w:szCs w:val="24"/>
         </w:rPr>
-        <w:t xml:space="preserve">Bij al die varende dwazen mag niet worden vergeten dat schepen en scheepvaart ook een onderwerp van trots konden zijn. Handel </w:t>
-      </w:r>
-      <w:r>
-        <w:rPr>
-          <w:rFonts w:ascii="Times New Roman" w:hAnsi="Times New Roman" w:cs="Times New Roman"/>
-          <w:sz w:val="24"/>
-          <w:szCs w:val="24"/>
-        </w:rPr>
-        <w:t xml:space="preserve">over zee </w:t>
-      </w:r>
-      <w:r>
-        <w:rPr>
-          <w:rFonts w:ascii="Times New Roman" w:hAnsi="Times New Roman" w:cs="Times New Roman"/>
-          <w:sz w:val="24"/>
-          <w:szCs w:val="24"/>
-        </w:rPr>
-        <w:t xml:space="preserve">en visvangst brachten immers welvaart en ondanks de gevaren die de zee opleverde, was er </w:t>
-      </w:r>
-      <w:r>
-        <w:rPr>
-          <w:rFonts w:ascii="Times New Roman" w:hAnsi="Times New Roman" w:cs="Times New Roman"/>
-          <w:sz w:val="24"/>
-          <w:szCs w:val="24"/>
-        </w:rPr>
-        <w:t xml:space="preserve">op veel plaatsen </w:t>
-      </w:r>
-      <w:r>
-        <w:rPr>
-          <w:rFonts w:ascii="Times New Roman" w:hAnsi="Times New Roman" w:cs="Times New Roman"/>
-          <w:sz w:val="24"/>
-          <w:szCs w:val="24"/>
-        </w:rPr>
-        <w:t xml:space="preserve">ook een nauwe verbondenheid met dit element. </w:t>
-      </w:r>
-      <w:r>
-        <w:rPr>
-          <w:rFonts w:ascii="Times New Roman" w:hAnsi="Times New Roman" w:cs="Times New Roman"/>
-          <w:sz w:val="24"/>
-          <w:szCs w:val="24"/>
-        </w:rPr>
-        <w:t>Dat is bijvoorbeeld te zien</w:t>
-      </w:r>
-      <w:r>
-        <w:rPr>
-          <w:rFonts w:ascii="Times New Roman" w:hAnsi="Times New Roman" w:cs="Times New Roman"/>
-          <w:sz w:val="24"/>
-          <w:szCs w:val="24"/>
-        </w:rPr>
-        <w:t xml:space="preserve"> op munten en stadszegels. Niet alleen op munten van Engelse koningen, maar ook op die van de Bourgondische heersers in de Nederlanden</w:t>
-      </w:r>
-      <w:r>
-        <w:rPr>
-          <w:rFonts w:ascii="Times New Roman" w:hAnsi="Times New Roman" w:cs="Times New Roman"/>
-          <w:sz w:val="24"/>
-          <w:szCs w:val="24"/>
-        </w:rPr>
-        <w:t xml:space="preserve"> aan het einde van de middeleeuwen</w:t>
-      </w:r>
-      <w:r>
-        <w:rPr>
-          <w:rFonts w:ascii="Times New Roman" w:hAnsi="Times New Roman" w:cs="Times New Roman"/>
-          <w:sz w:val="24"/>
-          <w:szCs w:val="24"/>
-        </w:rPr>
-        <w:t>, zoals Philips de Stoute en Philips de Schone, zijn schepen afgebeeld.</w:t>
+        <w:t>O</w:t>
+      </w:r>
+      <w:r>
+        <w:rPr>
+          <w:rFonts w:ascii="Times New Roman" w:hAnsi="Times New Roman" w:cs="Times New Roman"/>
+          <w:sz w:val="24"/>
+          <w:szCs w:val="24"/>
+        </w:rPr>
+        <w:t>p vele plaatsen langs de kusten van Noordwest-Europa zijn de stadszegels voorzien van een afbeelding van een eigentijds scheepje. Voor onderzoekers vormden die zegels in de eerste plaats een bron voor de kennis van scheepstypen</w:t>
+      </w:r>
+      <w:r>
+        <w:rPr>
+          <w:rFonts w:ascii="Times New Roman" w:hAnsi="Times New Roman" w:cs="Times New Roman"/>
+          <w:sz w:val="24"/>
+          <w:szCs w:val="24"/>
+        </w:rPr>
+        <w:t>: z</w:t>
+      </w:r>
+      <w:r>
+        <w:rPr>
+          <w:rFonts w:ascii="Times New Roman" w:hAnsi="Times New Roman" w:cs="Times New Roman"/>
+          <w:sz w:val="24"/>
+          <w:szCs w:val="24"/>
+        </w:rPr>
+        <w:t xml:space="preserve">ijn het schepen met of zonder kiel, </w:t>
+      </w:r>
+      <w:proofErr w:type="spellStart"/>
+      <w:r>
+        <w:rPr>
+          <w:rFonts w:ascii="Times New Roman" w:hAnsi="Times New Roman" w:cs="Times New Roman"/>
+          <w:sz w:val="24"/>
+          <w:szCs w:val="24"/>
+        </w:rPr>
+        <w:t>gladboordig</w:t>
+      </w:r>
+      <w:proofErr w:type="spellEnd"/>
+      <w:r>
+        <w:rPr>
+          <w:rFonts w:ascii="Times New Roman" w:hAnsi="Times New Roman" w:cs="Times New Roman"/>
+          <w:sz w:val="24"/>
+          <w:szCs w:val="24"/>
+        </w:rPr>
+        <w:t xml:space="preserve"> of overnaads en zijn het hulken of koggen?</w:t>
       </w:r>
       <w:r>
         <w:rPr>
@@ -6927,7 +7033,85 @@
           <w:sz w:val="24"/>
           <w:szCs w:val="24"/>
         </w:rPr>
-        <w:endnoteReference w:id="26"/>
+        <w:endnoteReference w:id="27"/>
+      </w:r>
+      <w:r>
+        <w:rPr>
+          <w:rFonts w:ascii="Times New Roman" w:hAnsi="Times New Roman" w:cs="Times New Roman"/>
+          <w:sz w:val="24"/>
+          <w:szCs w:val="24"/>
+        </w:rPr>
+        <w:t xml:space="preserve"> Alleszins gerechtvaardigde vragen overigens, maar die zegels wijzen er ook op dat de stadsbestuurders die ze gebruikten scheepvaart en handel beschouwden als het belangrijkste kenmerk van hun gemeenschap. In de Zuidelijke Nederlanden zijn zegels met schepen al in de twaalfde eeuw te vinden, bijvoorbeeld in Mardijk (</w:t>
+      </w:r>
+      <w:proofErr w:type="spellStart"/>
+      <w:r>
+        <w:rPr>
+          <w:rFonts w:ascii="Times New Roman" w:hAnsi="Times New Roman" w:cs="Times New Roman"/>
+          <w:sz w:val="24"/>
+          <w:szCs w:val="24"/>
+        </w:rPr>
+        <w:t>Mardyck</w:t>
+      </w:r>
+      <w:proofErr w:type="spellEnd"/>
+      <w:r>
+        <w:rPr>
+          <w:rFonts w:ascii="Times New Roman" w:hAnsi="Times New Roman" w:cs="Times New Roman"/>
+          <w:sz w:val="24"/>
+          <w:szCs w:val="24"/>
+        </w:rPr>
+        <w:t>, Frans Vlaanderen) waar de schepenen hun officiële stukken voorzagen van een zegel met Sint Nicolaas, staande in een scheepje.</w:t>
+      </w:r>
+      <w:r>
+        <w:rPr>
+          <w:rStyle w:val="Eindnootmarkering"/>
+          <w:rFonts w:ascii="Times New Roman" w:hAnsi="Times New Roman" w:cs="Times New Roman"/>
+          <w:sz w:val="24"/>
+          <w:szCs w:val="24"/>
+        </w:rPr>
+        <w:endnoteReference w:id="28"/>
+      </w:r>
+      <w:r>
+        <w:rPr>
+          <w:rFonts w:ascii="Times New Roman" w:hAnsi="Times New Roman" w:cs="Times New Roman"/>
+          <w:sz w:val="24"/>
+          <w:szCs w:val="24"/>
+        </w:rPr>
+        <w:t xml:space="preserve"> In het naburige </w:t>
+      </w:r>
+      <w:proofErr w:type="spellStart"/>
+      <w:r>
+        <w:rPr>
+          <w:rFonts w:ascii="Times New Roman" w:hAnsi="Times New Roman" w:cs="Times New Roman"/>
+          <w:sz w:val="24"/>
+          <w:szCs w:val="24"/>
+        </w:rPr>
+        <w:t>Gravelines</w:t>
+      </w:r>
+      <w:proofErr w:type="spellEnd"/>
+      <w:r>
+        <w:rPr>
+          <w:rFonts w:ascii="Times New Roman" w:hAnsi="Times New Roman" w:cs="Times New Roman"/>
+          <w:sz w:val="24"/>
+          <w:szCs w:val="24"/>
+        </w:rPr>
+        <w:t xml:space="preserve"> was het Sint Willibrord die varend was afgebeeld.</w:t>
+      </w:r>
+      <w:r>
+        <w:rPr>
+          <w:rStyle w:val="Eindnootmarkering"/>
+          <w:rFonts w:ascii="Times New Roman" w:hAnsi="Times New Roman" w:cs="Times New Roman"/>
+          <w:sz w:val="24"/>
+          <w:szCs w:val="24"/>
+        </w:rPr>
+        <w:endnoteReference w:id="29"/>
+      </w:r>
+      <w:r>
+        <w:rPr>
+          <w:rFonts w:ascii="Times New Roman" w:hAnsi="Times New Roman" w:cs="Times New Roman"/>
+          <w:sz w:val="24"/>
+          <w:szCs w:val="24"/>
+        </w:rPr>
+        <w:t xml:space="preserve"> Meer naar het noorden zijn tal van voorbeelden te vinden, meestal van schepen zonder heiligen, zoals de zegels van</w:t>
       </w:r>
       <w:r>
         <w:rPr>
@@ -6943,151 +7127,6 @@
           <w:sz w:val="24"/>
           <w:szCs w:val="24"/>
         </w:rPr>
-        <w:t>O</w:t>
-      </w:r>
-      <w:r>
-        <w:rPr>
-          <w:rFonts w:ascii="Times New Roman" w:hAnsi="Times New Roman" w:cs="Times New Roman"/>
-          <w:sz w:val="24"/>
-          <w:szCs w:val="24"/>
-        </w:rPr>
-        <w:t>p vele plaatsen langs de kusten van Noordwest-Europa zijn de stadszegels voorzien van een afbeelding van een eigentijds scheepje. Voor onderzoekers vormden die zegels in de eerste plaats een bron voor de kennis van scheepstypen</w:t>
-      </w:r>
-      <w:r>
-        <w:rPr>
-          <w:rFonts w:ascii="Times New Roman" w:hAnsi="Times New Roman" w:cs="Times New Roman"/>
-          <w:sz w:val="24"/>
-          <w:szCs w:val="24"/>
-        </w:rPr>
-        <w:t>: z</w:t>
-      </w:r>
-      <w:r>
-        <w:rPr>
-          <w:rFonts w:ascii="Times New Roman" w:hAnsi="Times New Roman" w:cs="Times New Roman"/>
-          <w:sz w:val="24"/>
-          <w:szCs w:val="24"/>
-        </w:rPr>
-        <w:t xml:space="preserve">ijn het schepen met of zonder kiel, </w:t>
-      </w:r>
-      <w:proofErr w:type="spellStart"/>
-      <w:r>
-        <w:rPr>
-          <w:rFonts w:ascii="Times New Roman" w:hAnsi="Times New Roman" w:cs="Times New Roman"/>
-          <w:sz w:val="24"/>
-          <w:szCs w:val="24"/>
-        </w:rPr>
-        <w:t>gladboordig</w:t>
-      </w:r>
-      <w:proofErr w:type="spellEnd"/>
-      <w:r>
-        <w:rPr>
-          <w:rFonts w:ascii="Times New Roman" w:hAnsi="Times New Roman" w:cs="Times New Roman"/>
-          <w:sz w:val="24"/>
-          <w:szCs w:val="24"/>
-        </w:rPr>
-        <w:t xml:space="preserve"> of overnaads en zijn het hulken of koggen?</w:t>
-      </w:r>
-      <w:r>
-        <w:rPr>
-          <w:rStyle w:val="Eindnootmarkering"/>
-          <w:rFonts w:ascii="Times New Roman" w:hAnsi="Times New Roman" w:cs="Times New Roman"/>
-          <w:sz w:val="24"/>
-          <w:szCs w:val="24"/>
-        </w:rPr>
-        <w:endnoteReference w:id="27"/>
-      </w:r>
-      <w:r>
-        <w:rPr>
-          <w:rFonts w:ascii="Times New Roman" w:hAnsi="Times New Roman" w:cs="Times New Roman"/>
-          <w:sz w:val="24"/>
-          <w:szCs w:val="24"/>
-        </w:rPr>
-        <w:t xml:space="preserve"> Alleszins gerechtvaardigde vragen overigens, maar die zegels wijzen er ook op dat de stadsbestuurders die ze gebruikten scheepvaart en handel beschouwden als het belangrijkste kenmerk van hun gemeenschap. In de Zuidelijke Nederlanden zijn zegels met schepen al in de twaalfde eeuw te vinden, bijvoorbeeld in Mardijk (</w:t>
-      </w:r>
-      <w:proofErr w:type="spellStart"/>
-      <w:r>
-        <w:rPr>
-          <w:rFonts w:ascii="Times New Roman" w:hAnsi="Times New Roman" w:cs="Times New Roman"/>
-          <w:sz w:val="24"/>
-          <w:szCs w:val="24"/>
-        </w:rPr>
-        <w:t>Mardyck</w:t>
-      </w:r>
-      <w:proofErr w:type="spellEnd"/>
-      <w:r>
-        <w:rPr>
-          <w:rFonts w:ascii="Times New Roman" w:hAnsi="Times New Roman" w:cs="Times New Roman"/>
-          <w:sz w:val="24"/>
-          <w:szCs w:val="24"/>
-        </w:rPr>
-        <w:t>, Frans Vlaanderen) waar de schepenen hun officiële stukken voorzagen van een zegel met Sint Nicolaas, staande in een scheepje.</w:t>
-      </w:r>
-      <w:r>
-        <w:rPr>
-          <w:rStyle w:val="Eindnootmarkering"/>
-          <w:rFonts w:ascii="Times New Roman" w:hAnsi="Times New Roman" w:cs="Times New Roman"/>
-          <w:sz w:val="24"/>
-          <w:szCs w:val="24"/>
-        </w:rPr>
-        <w:endnoteReference w:id="28"/>
-      </w:r>
-      <w:r>
-        <w:rPr>
-          <w:rFonts w:ascii="Times New Roman" w:hAnsi="Times New Roman" w:cs="Times New Roman"/>
-          <w:sz w:val="24"/>
-          <w:szCs w:val="24"/>
-        </w:rPr>
-        <w:t xml:space="preserve"> In het naburige </w:t>
-      </w:r>
-      <w:proofErr w:type="spellStart"/>
-      <w:r>
-        <w:rPr>
-          <w:rFonts w:ascii="Times New Roman" w:hAnsi="Times New Roman" w:cs="Times New Roman"/>
-          <w:sz w:val="24"/>
-          <w:szCs w:val="24"/>
-        </w:rPr>
-        <w:t>Gravelines</w:t>
-      </w:r>
-      <w:proofErr w:type="spellEnd"/>
-      <w:r>
-        <w:rPr>
-          <w:rFonts w:ascii="Times New Roman" w:hAnsi="Times New Roman" w:cs="Times New Roman"/>
-          <w:sz w:val="24"/>
-          <w:szCs w:val="24"/>
-        </w:rPr>
-        <w:t xml:space="preserve"> was het Sint Willibrord die varend was afgebeeld.</w:t>
-      </w:r>
-      <w:r>
-        <w:rPr>
-          <w:rStyle w:val="Eindnootmarkering"/>
-          <w:rFonts w:ascii="Times New Roman" w:hAnsi="Times New Roman" w:cs="Times New Roman"/>
-          <w:sz w:val="24"/>
-          <w:szCs w:val="24"/>
-        </w:rPr>
-        <w:endnoteReference w:id="29"/>
-      </w:r>
-      <w:r>
-        <w:rPr>
-          <w:rFonts w:ascii="Times New Roman" w:hAnsi="Times New Roman" w:cs="Times New Roman"/>
-          <w:sz w:val="24"/>
-          <w:szCs w:val="24"/>
-        </w:rPr>
-        <w:t xml:space="preserve"> Meer naar het noorden zijn tal van voorbeelden te vinden, meestal van schepen zonder heiligen, zoals de zegels van</w:t>
-      </w:r>
-      <w:r>
-        <w:rPr>
-          <w:rFonts w:ascii="Times New Roman" w:hAnsi="Times New Roman" w:cs="Times New Roman"/>
-          <w:sz w:val="24"/>
-          <w:szCs w:val="24"/>
-        </w:rPr>
-        <w:t xml:space="preserve"> </w:t>
-      </w:r>
-      <w:r>
-        <w:rPr>
-          <w:rFonts w:ascii="Times New Roman" w:hAnsi="Times New Roman" w:cs="Times New Roman"/>
-          <w:sz w:val="24"/>
-          <w:szCs w:val="24"/>
-        </w:rPr>
         <w:t xml:space="preserve">Damme en Biervliet in Vlaanderen, van Veere en Tholen in Zeeland, en van Amsterdam, Harderwijk, Genemuiden, </w:t>
       </w:r>
       <w:r>
@@ -7104,7 +7143,16 @@
           <w:sz w:val="24"/>
           <w:szCs w:val="24"/>
         </w:rPr>
-        <w:t>Vlieland. De zegels hangen onder allerlei oorkonden en andere stukken, ze zijn niet beperkt tot typisch maritieme documenten. Dat maakt duidelijk dat het hier gaat om een beeldmerk dat de gehele gemeenschap omvatte. Het lijkt er op dat hier sprake is van een zekere imitatie</w:t>
+        <w:t xml:space="preserve">Vlieland. De zegels hangen onder allerlei oorkonden en andere stukken, ze zijn niet beperkt tot typisch maritieme documenten. Dat maakt duidelijk dat het hier gaat om een beeldmerk dat de gehele gemeenschap omvatte. Het lijkt er op dat hier sprake is van </w:t>
+      </w:r>
+      <w:r>
+        <w:rPr>
+          <w:rFonts w:ascii="Times New Roman" w:hAnsi="Times New Roman" w:cs="Times New Roman"/>
+          <w:sz w:val="24"/>
+          <w:szCs w:val="24"/>
+        </w:rPr>
+        <w:lastRenderedPageBreak/>
+        <w:t>een zekere imitatie</w:t>
       </w:r>
       <w:r>
         <w:rPr>
@@ -7128,7 +7176,6 @@
           <w:sz w:val="24"/>
           <w:szCs w:val="24"/>
         </w:rPr>
-        <w:lastRenderedPageBreak/>
         <w:t xml:space="preserve">zegel werd </w:t>
       </w:r>
       <w:r>
@@ -9251,8 +9298,6 @@
         </w:rPr>
         <w:t>.</w:t>
       </w:r>
-      <w:bookmarkStart w:id="0" w:name="_GoBack"/>
-      <w:bookmarkEnd w:id="0"/>
       <w:r>
         <w:rPr>
           <w:rFonts w:ascii="Calibri" w:eastAsia="Times New Roman" w:hAnsi="Calibri"/>
@@ -11904,7 +11949,7 @@
           <w:rPr>
             <w:noProof/>
           </w:rPr>
-          <w:t>10</w:t>
+          <w:t>9</w:t>
         </w:r>
         <w:r>
           <w:rPr>
@@ -12306,15 +12351,6 @@
   </w:num>
   <w:num w:numId="3">
     <w:abstractNumId w:val="1"/>
-    <w:lvlOverride w:ilvl="0"/>
-    <w:lvlOverride w:ilvl="1"/>
-    <w:lvlOverride w:ilvl="2"/>
-    <w:lvlOverride w:ilvl="3"/>
-    <w:lvlOverride w:ilvl="4"/>
-    <w:lvlOverride w:ilvl="5"/>
-    <w:lvlOverride w:ilvl="6"/>
-    <w:lvlOverride w:ilvl="7"/>
-    <w:lvlOverride w:ilvl="8"/>
   </w:num>
 </w:numbering>
 </file>
@@ -13326,7 +13362,7 @@
 </file>
 
 <file path=customXml/itemProps1.xml><?xml version="1.0" encoding="utf-8"?>
-<ds:datastoreItem xmlns:ds="http://schemas.openxmlformats.org/officeDocument/2006/customXml" ds:itemID="{D7E2B9AA-852A-4C99-B588-EB338853DD72}">
+<ds:datastoreItem xmlns:ds="http://schemas.openxmlformats.org/officeDocument/2006/customXml" ds:itemID="{C1079C93-F06A-4E1C-8D5C-574E97639A1F}">
   <ds:schemaRefs>
     <ds:schemaRef ds:uri="http://schemas.openxmlformats.org/officeDocument/2006/bibliography"/>
   </ds:schemaRefs>

</xml_diff>